<commit_message>
amending homework by changing words
</commit_message>
<xml_diff>
--- a/Bmail login scenario BDD Style.docx
+++ b/Bmail login scenario BDD Style.docx
@@ -13,15 +13,7 @@
         <w:t>Feature:</w:t>
       </w:r>
       <w:r>
-        <w:t xml:space="preserve"> </w:t>
-      </w:r>
-      <w:proofErr w:type="spellStart"/>
-      <w:r>
-        <w:t>Bmail</w:t>
-      </w:r>
-      <w:proofErr w:type="spellEnd"/>
-      <w:r>
-        <w:t xml:space="preserve"> Login</w:t>
+        <w:t xml:space="preserve"> Bmail Login</w:t>
       </w:r>
       <w:r>
         <w:t xml:space="preserve"> t</w:t>
@@ -45,34 +37,28 @@
         <w:t xml:space="preserve"> </w:t>
       </w:r>
       <w:r>
-        <w:t>User should be logged in with valid credentials</w:t>
-      </w:r>
-    </w:p>
-    <w:p>
-      <w:r>
-        <w:rPr>
-          <w:b/>
-          <w:color w:val="E36C0A" w:themeColor="accent6" w:themeShade="BF"/>
-        </w:rPr>
-        <w:t>Given</w:t>
-      </w:r>
-      <w:r>
-        <w:t xml:space="preserve"> </w:t>
-      </w:r>
-      <w:r>
-        <w:t xml:space="preserve">user opens Chrome browser 73.0 </w:t>
-      </w:r>
-    </w:p>
-    <w:p>
-      <w:r>
-        <w:rPr>
-          <w:b/>
-          <w:color w:val="E36C0A" w:themeColor="accent6" w:themeShade="BF"/>
-        </w:rPr>
-        <w:t>And</w:t>
-      </w:r>
-      <w:r>
-        <w:t xml:space="preserve"> navigate to URL </w:t>
+        <w:t>User should be</w:t>
+      </w:r>
+      <w:r>
+        <w:t xml:space="preserve"> able to log in</w:t>
+      </w:r>
+      <w:r>
+        <w:t xml:space="preserve"> with valid credentials</w:t>
+      </w:r>
+    </w:p>
+    <w:p>
+      <w:r>
+        <w:rPr>
+          <w:b/>
+          <w:color w:val="E36C0A" w:themeColor="accent6" w:themeShade="BF"/>
+        </w:rPr>
+        <w:t xml:space="preserve">Given </w:t>
+      </w:r>
+      <w:r>
+        <w:t xml:space="preserve">user </w:t>
+      </w:r>
+      <w:r>
+        <w:t xml:space="preserve">navigates to </w:t>
       </w:r>
       <w:hyperlink r:id="rId4" w:history="1">
         <w:r>
@@ -95,15 +81,7 @@
         <w:t xml:space="preserve"> user</w:t>
       </w:r>
       <w:r>
-        <w:t xml:space="preserve"> enters Username “</w:t>
-      </w:r>
-      <w:proofErr w:type="spellStart"/>
-      <w:r>
-        <w:t>Tinashah</w:t>
-      </w:r>
-      <w:proofErr w:type="spellEnd"/>
-      <w:r>
-        <w:t>”</w:t>
+        <w:t xml:space="preserve"> enters Username “Tinashah”</w:t>
       </w:r>
     </w:p>
     <w:p>
@@ -115,6 +93,16 @@
         <w:t xml:space="preserve">And </w:t>
       </w:r>
       <w:r>
+        <w:t>user</w:t>
+      </w:r>
+      <w:r>
+        <w:rPr>
+          <w:b/>
+          <w:color w:val="E36C0A" w:themeColor="accent6" w:themeShade="BF"/>
+        </w:rPr>
+        <w:t xml:space="preserve"> </w:t>
+      </w:r>
+      <w:r>
         <w:t>enters Password</w:t>
       </w:r>
       <w:r>
@@ -130,7 +118,16 @@
         <w:t>And</w:t>
       </w:r>
       <w:r>
-        <w:t xml:space="preserve"> clicks sign in</w:t>
+        <w:t xml:space="preserve"> user </w:t>
+      </w:r>
+      <w:r>
+        <w:t xml:space="preserve">clicks </w:t>
+      </w:r>
+      <w:r>
+        <w:t xml:space="preserve">on </w:t>
+      </w:r>
+      <w:r>
+        <w:t>sign in</w:t>
       </w:r>
     </w:p>
     <w:p>
@@ -142,27 +139,31 @@
         <w:t xml:space="preserve">Then </w:t>
       </w:r>
       <w:r>
-        <w:t xml:space="preserve">user should be logged in </w:t>
-      </w:r>
-    </w:p>
-    <w:p>
-      <w:r>
-        <w:rPr>
-          <w:b/>
-          <w:color w:val="E36C0A" w:themeColor="accent6" w:themeShade="BF"/>
-        </w:rPr>
-        <w:t>And</w:t>
-      </w:r>
-      <w:r>
-        <w:t xml:space="preserve"> see welcome username “</w:t>
-      </w:r>
-      <w:proofErr w:type="spellStart"/>
-      <w:r>
-        <w:t>Tinashah</w:t>
-      </w:r>
-      <w:proofErr w:type="spellEnd"/>
-      <w:r>
-        <w:t>”</w:t>
+        <w:t xml:space="preserve">user should be </w:t>
+      </w:r>
+      <w:r>
+        <w:t xml:space="preserve">able to </w:t>
+      </w:r>
+      <w:r>
+        <w:t xml:space="preserve">log in </w:t>
+      </w:r>
+    </w:p>
+    <w:p>
+      <w:r>
+        <w:rPr>
+          <w:b/>
+          <w:color w:val="E36C0A" w:themeColor="accent6" w:themeShade="BF"/>
+        </w:rPr>
+        <w:t>And</w:t>
+      </w:r>
+      <w:r>
+        <w:t xml:space="preserve"> </w:t>
+      </w:r>
+      <w:r>
+        <w:t xml:space="preserve">user should see welcome </w:t>
+      </w:r>
+      <w:r>
+        <w:t xml:space="preserve"> “Tinashah”</w:t>
       </w:r>
     </w:p>
     <w:p/>
@@ -186,25 +187,13 @@
           <w:b/>
           <w:color w:val="E36C0A" w:themeColor="accent6" w:themeShade="BF"/>
         </w:rPr>
-        <w:t>Given</w:t>
-      </w:r>
-      <w:r>
-        <w:t xml:space="preserve"> </w:t>
-      </w:r>
-      <w:r>
-        <w:t xml:space="preserve">user opens Chrome browser 73.0 </w:t>
-      </w:r>
-    </w:p>
-    <w:p>
-      <w:r>
-        <w:rPr>
-          <w:b/>
-          <w:color w:val="E36C0A" w:themeColor="accent6" w:themeShade="BF"/>
-        </w:rPr>
-        <w:t>And</w:t>
-      </w:r>
-      <w:r>
-        <w:t xml:space="preserve"> navigate to URL </w:t>
+        <w:t xml:space="preserve">Given </w:t>
+      </w:r>
+      <w:r>
+        <w:t xml:space="preserve">user </w:t>
+      </w:r>
+      <w:r>
+        <w:t xml:space="preserve">navigates to </w:t>
       </w:r>
       <w:hyperlink r:id="rId5" w:history="1">
         <w:r>
@@ -227,27 +216,19 @@
         <w:t xml:space="preserve"> user</w:t>
       </w:r>
       <w:r>
-        <w:t xml:space="preserve"> enters Username “</w:t>
-      </w:r>
-      <w:proofErr w:type="spellStart"/>
-      <w:r>
-        <w:t>Tinashah</w:t>
-      </w:r>
-      <w:proofErr w:type="spellEnd"/>
-      <w:r>
-        <w:t>”</w:t>
-      </w:r>
-    </w:p>
-    <w:p>
-      <w:r>
-        <w:rPr>
-          <w:b/>
-          <w:color w:val="E36C0A" w:themeColor="accent6" w:themeShade="BF"/>
-        </w:rPr>
-        <w:t>And</w:t>
-      </w:r>
-      <w:r>
-        <w:t xml:space="preserve"> </w:t>
+        <w:t xml:space="preserve"> enters Username “Tinashah”</w:t>
+      </w:r>
+    </w:p>
+    <w:p>
+      <w:r>
+        <w:rPr>
+          <w:b/>
+          <w:color w:val="E36C0A" w:themeColor="accent6" w:themeShade="BF"/>
+        </w:rPr>
+        <w:t>And</w:t>
+      </w:r>
+      <w:r>
+        <w:t xml:space="preserve"> user </w:t>
       </w:r>
       <w:r>
         <w:t>enters Password</w:t>
@@ -265,7 +246,16 @@
         <w:t>And</w:t>
       </w:r>
       <w:r>
-        <w:t xml:space="preserve"> clicks sign in</w:t>
+        <w:t xml:space="preserve"> user </w:t>
+      </w:r>
+      <w:r>
+        <w:t>clicks</w:t>
+      </w:r>
+      <w:r>
+        <w:t xml:space="preserve"> on</w:t>
+      </w:r>
+      <w:r>
+        <w:t xml:space="preserve"> sign in</w:t>
       </w:r>
     </w:p>
     <w:p>
@@ -277,19 +267,25 @@
         <w:t>Then</w:t>
       </w:r>
       <w:r>
-        <w:t xml:space="preserve"> user should be not be logged in </w:t>
-      </w:r>
-    </w:p>
-    <w:p>
-      <w:r>
-        <w:rPr>
-          <w:b/>
-          <w:color w:val="E36C0A" w:themeColor="accent6" w:themeShade="BF"/>
-        </w:rPr>
-        <w:t>And</w:t>
-      </w:r>
-      <w:r>
-        <w:t xml:space="preserve"> see error message</w:t>
+        <w:t xml:space="preserve"> user should be not be able to log</w:t>
+      </w:r>
+      <w:r>
+        <w:t xml:space="preserve"> in </w:t>
+      </w:r>
+    </w:p>
+    <w:p>
+      <w:r>
+        <w:rPr>
+          <w:b/>
+          <w:color w:val="E36C0A" w:themeColor="accent6" w:themeShade="BF"/>
+        </w:rPr>
+        <w:t>And</w:t>
+      </w:r>
+      <w:r>
+        <w:t xml:space="preserve"> user should </w:t>
+      </w:r>
+      <w:r>
+        <w:t>see error message</w:t>
       </w:r>
       <w:r>
         <w:t xml:space="preserve"> displayed</w:t>
@@ -316,25 +312,13 @@
           <w:b/>
           <w:color w:val="E36C0A" w:themeColor="accent6" w:themeShade="BF"/>
         </w:rPr>
-        <w:t>Given</w:t>
-      </w:r>
-      <w:r>
-        <w:t xml:space="preserve"> </w:t>
-      </w:r>
-      <w:r>
-        <w:t xml:space="preserve">user opens Chrome browser 73.0 </w:t>
-      </w:r>
-    </w:p>
-    <w:p>
-      <w:r>
-        <w:rPr>
-          <w:b/>
-          <w:color w:val="E36C0A" w:themeColor="accent6" w:themeShade="BF"/>
-        </w:rPr>
-        <w:t xml:space="preserve"> And</w:t>
-      </w:r>
-      <w:r>
-        <w:t xml:space="preserve"> navigate to URL </w:t>
+        <w:t xml:space="preserve">Given </w:t>
+      </w:r>
+      <w:r>
+        <w:t xml:space="preserve">user </w:t>
+      </w:r>
+      <w:r>
+        <w:t xml:space="preserve">navigates to </w:t>
       </w:r>
       <w:hyperlink r:id="rId6" w:history="1">
         <w:r>
@@ -354,27 +338,31 @@
         <w:t>When</w:t>
       </w:r>
       <w:r>
-        <w:t xml:space="preserve"> user enters Username “</w:t>
-      </w:r>
-      <w:proofErr w:type="spellStart"/>
-      <w:r>
-        <w:t>Tinashah</w:t>
-      </w:r>
-      <w:proofErr w:type="spellEnd"/>
-      <w:r>
-        <w:t>”</w:t>
-      </w:r>
-    </w:p>
-    <w:p>
-      <w:r>
-        <w:rPr>
-          <w:b/>
-          <w:color w:val="E36C0A" w:themeColor="accent6" w:themeShade="BF"/>
-        </w:rPr>
-        <w:t>And</w:t>
-      </w:r>
-      <w:r>
-        <w:t xml:space="preserve"> clicks sign in</w:t>
+        <w:t xml:space="preserve"> user enters Username “Tinashah”</w:t>
+      </w:r>
+    </w:p>
+    <w:p>
+      <w:r>
+        <w:rPr>
+          <w:b/>
+          <w:color w:val="E36C0A" w:themeColor="accent6" w:themeShade="BF"/>
+        </w:rPr>
+        <w:t>And</w:t>
+      </w:r>
+      <w:r>
+        <w:t xml:space="preserve"> </w:t>
+      </w:r>
+      <w:r>
+        <w:t xml:space="preserve">user </w:t>
+      </w:r>
+      <w:r>
+        <w:t>clicks</w:t>
+      </w:r>
+      <w:r>
+        <w:t xml:space="preserve"> on</w:t>
+      </w:r>
+      <w:r>
+        <w:t xml:space="preserve"> sign in</w:t>
       </w:r>
     </w:p>
     <w:p>
@@ -386,19 +374,28 @@
         <w:t>Then</w:t>
       </w:r>
       <w:r>
-        <w:t xml:space="preserve"> user should be not be logged in </w:t>
-      </w:r>
-    </w:p>
-    <w:p>
-      <w:r>
-        <w:rPr>
-          <w:b/>
-          <w:color w:val="E36C0A" w:themeColor="accent6" w:themeShade="BF"/>
-        </w:rPr>
-        <w:t>And</w:t>
-      </w:r>
-      <w:r>
-        <w:t xml:space="preserve"> see error message displayed</w:t>
+        <w:t xml:space="preserve"> user should be not be </w:t>
+      </w:r>
+      <w:r>
+        <w:t xml:space="preserve">able to </w:t>
+      </w:r>
+      <w:r>
+        <w:t xml:space="preserve">log in </w:t>
+      </w:r>
+    </w:p>
+    <w:p>
+      <w:r>
+        <w:rPr>
+          <w:b/>
+          <w:color w:val="E36C0A" w:themeColor="accent6" w:themeShade="BF"/>
+        </w:rPr>
+        <w:t>And</w:t>
+      </w:r>
+      <w:r>
+        <w:t xml:space="preserve"> user should be able to </w:t>
+      </w:r>
+      <w:r>
+        <w:t>see error message displayed</w:t>
       </w:r>
     </w:p>
     <w:p/>
@@ -441,25 +438,13 @@
           <w:b/>
           <w:color w:val="E36C0A" w:themeColor="accent6" w:themeShade="BF"/>
         </w:rPr>
-        <w:t>Given</w:t>
-      </w:r>
-      <w:r>
-        <w:t xml:space="preserve"> </w:t>
-      </w:r>
-      <w:r>
-        <w:t xml:space="preserve">user opens Chrome browser 73.0 </w:t>
-      </w:r>
-    </w:p>
-    <w:p>
-      <w:r>
-        <w:rPr>
-          <w:b/>
-          <w:color w:val="E36C0A" w:themeColor="accent6" w:themeShade="BF"/>
-        </w:rPr>
-        <w:t>And</w:t>
-      </w:r>
-      <w:r>
-        <w:t xml:space="preserve"> navigate to URL </w:t>
+        <w:t xml:space="preserve">Given </w:t>
+      </w:r>
+      <w:r>
+        <w:t xml:space="preserve">user </w:t>
+      </w:r>
+      <w:r>
+        <w:t xml:space="preserve">navigates to </w:t>
       </w:r>
       <w:hyperlink r:id="rId7" w:history="1">
         <w:r>
@@ -470,18 +455,28 @@
         </w:r>
       </w:hyperlink>
     </w:p>
-    <w:p/>
-    <w:p>
-      <w:r>
-        <w:rPr>
-          <w:b/>
-          <w:color w:val="E36C0A" w:themeColor="accent6" w:themeShade="BF"/>
-        </w:rPr>
-        <w:lastRenderedPageBreak/>
-        <w:t>And</w:t>
-      </w:r>
-      <w:r>
-        <w:t xml:space="preserve"> clicks sign in</w:t>
+    <w:p>
+      <w:r>
+        <w:rPr>
+          <w:b/>
+          <w:color w:val="E36C0A" w:themeColor="accent6" w:themeShade="BF"/>
+        </w:rPr>
+        <w:t>And</w:t>
+      </w:r>
+      <w:r>
+        <w:t xml:space="preserve"> user</w:t>
+      </w:r>
+      <w:r>
+        <w:t xml:space="preserve"> </w:t>
+      </w:r>
+      <w:r>
+        <w:t>clicks</w:t>
+      </w:r>
+      <w:r>
+        <w:t xml:space="preserve"> on</w:t>
+      </w:r>
+      <w:r>
+        <w:t xml:space="preserve"> sign in</w:t>
       </w:r>
     </w:p>
     <w:p>
@@ -493,19 +488,31 @@
         <w:t>Then</w:t>
       </w:r>
       <w:r>
-        <w:t xml:space="preserve"> user should be not be logged in </w:t>
-      </w:r>
-    </w:p>
-    <w:p>
-      <w:r>
-        <w:rPr>
-          <w:b/>
-          <w:color w:val="E36C0A" w:themeColor="accent6" w:themeShade="BF"/>
-        </w:rPr>
-        <w:t>And</w:t>
-      </w:r>
-      <w:r>
-        <w:t xml:space="preserve"> see error message displayed</w:t>
+        <w:t xml:space="preserve"> user should be not be </w:t>
+      </w:r>
+      <w:r>
+        <w:t xml:space="preserve">able to </w:t>
+      </w:r>
+      <w:r>
+        <w:t xml:space="preserve">log in </w:t>
+      </w:r>
+    </w:p>
+    <w:p>
+      <w:r>
+        <w:rPr>
+          <w:b/>
+          <w:color w:val="E36C0A" w:themeColor="accent6" w:themeShade="BF"/>
+        </w:rPr>
+        <w:t>And</w:t>
+      </w:r>
+      <w:r>
+        <w:t xml:space="preserve"> </w:t>
+      </w:r>
+      <w:r>
+        <w:t xml:space="preserve">user should be able to </w:t>
+      </w:r>
+      <w:r>
+        <w:t>see error message displayed</w:t>
       </w:r>
       <w:r>
         <w:t xml:space="preserve"> </w:t>
@@ -521,6 +528,7 @@
           <w:sz w:val="24"/>
           <w:szCs w:val="24"/>
         </w:rPr>
+        <w:lastRenderedPageBreak/>
         <w:t>Scenario 5:</w:t>
       </w:r>
       <w:r>
@@ -539,25 +547,19 @@
           <w:b/>
           <w:color w:val="E36C0A" w:themeColor="accent6" w:themeShade="BF"/>
         </w:rPr>
-        <w:t>Given</w:t>
-      </w:r>
-      <w:r>
-        <w:t xml:space="preserve"> </w:t>
-      </w:r>
-      <w:r>
-        <w:t xml:space="preserve">user opens Chrome browser 73.0 </w:t>
-      </w:r>
-    </w:p>
-    <w:p>
-      <w:r>
-        <w:rPr>
-          <w:b/>
-          <w:color w:val="E36C0A" w:themeColor="accent6" w:themeShade="BF"/>
-        </w:rPr>
-        <w:t>And</w:t>
-      </w:r>
-      <w:r>
-        <w:t xml:space="preserve"> navigate to URL </w:t>
+        <w:t xml:space="preserve">Given </w:t>
+      </w:r>
+      <w:r>
+        <w:t xml:space="preserve">user </w:t>
+      </w:r>
+      <w:r>
+        <w:t>navigate</w:t>
+      </w:r>
+      <w:r>
+        <w:t>s</w:t>
+      </w:r>
+      <w:r>
+        <w:t xml:space="preserve"> to </w:t>
       </w:r>
       <w:hyperlink r:id="rId8" w:history="1">
         <w:r>
@@ -577,24 +579,26 @@
         <w:t>When</w:t>
       </w:r>
       <w:r>
-        <w:t xml:space="preserve"> user enters Username “</w:t>
-      </w:r>
-      <w:proofErr w:type="spellStart"/>
-      <w:r>
-        <w:t>Rimashah</w:t>
-      </w:r>
-      <w:proofErr w:type="spellEnd"/>
-      <w:r>
-        <w:t>”</w:t>
-      </w:r>
-    </w:p>
-    <w:p>
-      <w:r>
-        <w:rPr>
-          <w:b/>
-          <w:color w:val="E36C0A" w:themeColor="accent6" w:themeShade="BF"/>
-        </w:rPr>
-        <w:t>And</w:t>
+        <w:t xml:space="preserve"> user enters Username “Rimashah”</w:t>
+      </w:r>
+    </w:p>
+    <w:p>
+      <w:r>
+        <w:rPr>
+          <w:b/>
+          <w:color w:val="E36C0A" w:themeColor="accent6" w:themeShade="BF"/>
+        </w:rPr>
+        <w:t>And</w:t>
+      </w:r>
+      <w:r>
+        <w:rPr>
+          <w:b/>
+          <w:color w:val="E36C0A" w:themeColor="accent6" w:themeShade="BF"/>
+        </w:rPr>
+        <w:t xml:space="preserve"> </w:t>
+      </w:r>
+      <w:r>
+        <w:t>user</w:t>
       </w:r>
       <w:r>
         <w:t xml:space="preserve"> enters Password “DEF123”</w:t>
@@ -609,7 +613,19 @@
         <w:t>And</w:t>
       </w:r>
       <w:r>
-        <w:t xml:space="preserve"> clicks sign in</w:t>
+        <w:t xml:space="preserve"> </w:t>
+      </w:r>
+      <w:r>
+        <w:t xml:space="preserve">user </w:t>
+      </w:r>
+      <w:r>
+        <w:t>clicks</w:t>
+      </w:r>
+      <w:r>
+        <w:t xml:space="preserve"> on</w:t>
+      </w:r>
+      <w:r>
+        <w:t xml:space="preserve"> sign in</w:t>
       </w:r>
     </w:p>
     <w:p>
@@ -621,19 +637,31 @@
         <w:t>Then</w:t>
       </w:r>
       <w:r>
-        <w:t xml:space="preserve"> user should be not be logged in </w:t>
-      </w:r>
-    </w:p>
-    <w:p>
-      <w:r>
-        <w:rPr>
-          <w:b/>
-          <w:color w:val="E36C0A" w:themeColor="accent6" w:themeShade="BF"/>
-        </w:rPr>
-        <w:t>And</w:t>
-      </w:r>
-      <w:r>
-        <w:t xml:space="preserve"> see error message displayed</w:t>
+        <w:t xml:space="preserve"> user should be not be </w:t>
+      </w:r>
+      <w:r>
+        <w:t>able log</w:t>
+      </w:r>
+      <w:r>
+        <w:t xml:space="preserve"> in </w:t>
+      </w:r>
+    </w:p>
+    <w:p>
+      <w:r>
+        <w:rPr>
+          <w:b/>
+          <w:color w:val="E36C0A" w:themeColor="accent6" w:themeShade="BF"/>
+        </w:rPr>
+        <w:t>And</w:t>
+      </w:r>
+      <w:r>
+        <w:t xml:space="preserve"> </w:t>
+      </w:r>
+      <w:r>
+        <w:t xml:space="preserve">user should be able to </w:t>
+      </w:r>
+      <w:r>
+        <w:t>see error message displayed</w:t>
       </w:r>
     </w:p>
     <w:p/>
@@ -658,31 +686,13 @@
           <w:b/>
           <w:color w:val="E36C0A" w:themeColor="accent6" w:themeShade="BF"/>
         </w:rPr>
-        <w:t>Given</w:t>
-      </w:r>
-      <w:r>
-        <w:t xml:space="preserve"> user opens</w:t>
-      </w:r>
-      <w:r>
-        <w:t xml:space="preserve"> Chrome</w:t>
-      </w:r>
-      <w:r>
-        <w:t xml:space="preserve"> browser</w:t>
-      </w:r>
-      <w:r>
-        <w:t xml:space="preserve"> 73.0 </w:t>
-      </w:r>
-    </w:p>
-    <w:p>
-      <w:r>
-        <w:rPr>
-          <w:b/>
-          <w:color w:val="E36C0A" w:themeColor="accent6" w:themeShade="BF"/>
-        </w:rPr>
-        <w:t>And</w:t>
-      </w:r>
-      <w:r>
-        <w:t xml:space="preserve"> navigate to URL </w:t>
+        <w:t xml:space="preserve">Given </w:t>
+      </w:r>
+      <w:r>
+        <w:t xml:space="preserve">user </w:t>
+      </w:r>
+      <w:r>
+        <w:t xml:space="preserve">navigates to </w:t>
       </w:r>
       <w:hyperlink r:id="rId9" w:history="1">
         <w:r>
@@ -702,39 +712,43 @@
         <w:t>When</w:t>
       </w:r>
       <w:r>
-        <w:t xml:space="preserve"> user enters Username “</w:t>
-      </w:r>
-      <w:proofErr w:type="spellStart"/>
-      <w:r>
-        <w:t>Rimashah</w:t>
-      </w:r>
-      <w:proofErr w:type="spellEnd"/>
-      <w:r>
-        <w:t>”</w:t>
-      </w:r>
-    </w:p>
-    <w:p>
-      <w:r>
-        <w:rPr>
-          <w:b/>
-          <w:color w:val="E36C0A" w:themeColor="accent6" w:themeShade="BF"/>
-        </w:rPr>
-        <w:t>And</w:t>
-      </w:r>
-      <w:r>
-        <w:t xml:space="preserve"> enters Password “ABC123”</w:t>
-      </w:r>
-    </w:p>
-    <w:p>
-      <w:r>
-        <w:rPr>
-          <w:b/>
-          <w:color w:val="E36C0A" w:themeColor="accent6" w:themeShade="BF"/>
-        </w:rPr>
-        <w:t>And</w:t>
-      </w:r>
-      <w:r>
-        <w:t xml:space="preserve"> clicks sign in</w:t>
+        <w:t xml:space="preserve"> user enters Username “Rimashah”</w:t>
+      </w:r>
+    </w:p>
+    <w:p>
+      <w:r>
+        <w:rPr>
+          <w:b/>
+          <w:color w:val="E36C0A" w:themeColor="accent6" w:themeShade="BF"/>
+        </w:rPr>
+        <w:t>And</w:t>
+      </w:r>
+      <w:r>
+        <w:t xml:space="preserve"> user </w:t>
+      </w:r>
+      <w:r>
+        <w:t>enters Password “ABC123”</w:t>
+      </w:r>
+    </w:p>
+    <w:p>
+      <w:r>
+        <w:rPr>
+          <w:b/>
+          <w:color w:val="E36C0A" w:themeColor="accent6" w:themeShade="BF"/>
+        </w:rPr>
+        <w:t>And</w:t>
+      </w:r>
+      <w:r>
+        <w:t xml:space="preserve"> user </w:t>
+      </w:r>
+      <w:r>
+        <w:t>clicks</w:t>
+      </w:r>
+      <w:r>
+        <w:t xml:space="preserve"> on</w:t>
+      </w:r>
+      <w:r>
+        <w:t xml:space="preserve"> sign in</w:t>
       </w:r>
     </w:p>
     <w:p>
@@ -746,19 +760,25 @@
         <w:t>Then</w:t>
       </w:r>
       <w:r>
-        <w:t xml:space="preserve"> user should be not be logged in </w:t>
-      </w:r>
-    </w:p>
-    <w:p>
-      <w:r>
-        <w:rPr>
-          <w:b/>
-          <w:color w:val="E36C0A" w:themeColor="accent6" w:themeShade="BF"/>
-        </w:rPr>
-        <w:t>And</w:t>
-      </w:r>
-      <w:r>
-        <w:t xml:space="preserve"> see error message displayed</w:t>
+        <w:t xml:space="preserve"> user should be not be </w:t>
+      </w:r>
+      <w:r>
+        <w:t>able to log</w:t>
+      </w:r>
+      <w:r>
+        <w:t xml:space="preserve"> in </w:t>
+      </w:r>
+    </w:p>
+    <w:p>
+      <w:r>
+        <w:rPr>
+          <w:b/>
+          <w:color w:val="E36C0A" w:themeColor="accent6" w:themeShade="BF"/>
+        </w:rPr>
+        <w:t>And</w:t>
+      </w:r>
+      <w:r>
+        <w:t xml:space="preserve"> user should be able to see error message displayed</w:t>
       </w:r>
     </w:p>
     <w:p/>
@@ -783,115 +803,13 @@
           <w:b/>
           <w:color w:val="E36C0A" w:themeColor="accent6" w:themeShade="BF"/>
         </w:rPr>
-        <w:t>Given</w:t>
-      </w:r>
-      <w:r>
-        <w:t xml:space="preserve"> </w:t>
-      </w:r>
-      <w:r>
-        <w:t xml:space="preserve">user opens Chrome browser 73.0 </w:t>
-      </w:r>
-    </w:p>
-    <w:p>
-      <w:r>
-        <w:rPr>
-          <w:b/>
-          <w:color w:val="E36C0A" w:themeColor="accent6" w:themeShade="BF"/>
-        </w:rPr>
-        <w:t>When</w:t>
-      </w:r>
-      <w:r>
-        <w:t xml:space="preserve"> user enters Username “</w:t>
-      </w:r>
-      <w:proofErr w:type="spellStart"/>
-      <w:r>
-        <w:t>Rimashah</w:t>
-      </w:r>
-      <w:proofErr w:type="spellEnd"/>
-      <w:r>
-        <w:t>”</w:t>
-      </w:r>
-    </w:p>
-    <w:p>
-      <w:r>
-        <w:rPr>
-          <w:b/>
-          <w:color w:val="E36C0A" w:themeColor="accent6" w:themeShade="BF"/>
-        </w:rPr>
-        <w:t>And</w:t>
-      </w:r>
-      <w:r>
-        <w:t xml:space="preserve"> clicks sign in</w:t>
-      </w:r>
-    </w:p>
-    <w:p>
-      <w:r>
-        <w:rPr>
-          <w:b/>
-          <w:color w:val="E36C0A" w:themeColor="accent6" w:themeShade="BF"/>
-        </w:rPr>
-        <w:t>Then</w:t>
-      </w:r>
-      <w:r>
-        <w:t xml:space="preserve"> user should be not be logged in </w:t>
-      </w:r>
-    </w:p>
-    <w:p>
-      <w:r>
-        <w:rPr>
-          <w:b/>
-          <w:color w:val="E36C0A" w:themeColor="accent6" w:themeShade="BF"/>
-        </w:rPr>
-        <w:t>And</w:t>
-      </w:r>
-      <w:r>
-        <w:t xml:space="preserve"> see error message displayed</w:t>
-      </w:r>
-    </w:p>
-    <w:p/>
-    <w:p>
-      <w:r>
-        <w:rPr>
-          <w:b/>
-          <w:color w:val="943634" w:themeColor="accent2" w:themeShade="BF"/>
-          <w:sz w:val="24"/>
-          <w:szCs w:val="24"/>
-        </w:rPr>
-        <w:t>Scenario 8:</w:t>
-      </w:r>
-      <w:r>
-        <w:t xml:space="preserve"> U</w:t>
-      </w:r>
-      <w:r>
-        <w:t>ser should not be able to log in with blank username and valid password</w:t>
-      </w:r>
-    </w:p>
-    <w:p>
-      <w:r>
-        <w:rPr>
-          <w:b/>
-          <w:color w:val="E36C0A" w:themeColor="accent6" w:themeShade="BF"/>
-        </w:rPr>
-        <w:t>Given</w:t>
-      </w:r>
-      <w:r>
-        <w:t xml:space="preserve"> </w:t>
-      </w:r>
-      <w:r>
-        <w:t xml:space="preserve">user opens Chrome browser 73.0 </w:t>
-      </w:r>
-    </w:p>
-    <w:p>
-      <w:r>
-        <w:rPr>
-          <w:b/>
-          <w:color w:val="E36C0A" w:themeColor="accent6" w:themeShade="BF"/>
-        </w:rPr>
-        <w:lastRenderedPageBreak/>
-        <w:t>And</w:t>
-      </w:r>
-      <w:r>
-        <w:t xml:space="preserve"> navigate to URL </w:t>
+        <w:t xml:space="preserve">Given </w:t>
+      </w:r>
+      <w:r>
+        <w:t xml:space="preserve">user </w:t>
+      </w:r>
+      <w:r>
+        <w:t xml:space="preserve">navigates to </w:t>
       </w:r>
       <w:hyperlink r:id="rId10" w:history="1">
         <w:r>
@@ -908,22 +826,22 @@
           <w:b/>
           <w:color w:val="E36C0A" w:themeColor="accent6" w:themeShade="BF"/>
         </w:rPr>
-        <w:t>And</w:t>
-      </w:r>
-      <w:r>
-        <w:t xml:space="preserve"> enters Password “ABC123”</w:t>
-      </w:r>
-    </w:p>
-    <w:p>
-      <w:r>
-        <w:rPr>
-          <w:b/>
-          <w:color w:val="E36C0A" w:themeColor="accent6" w:themeShade="BF"/>
-        </w:rPr>
-        <w:t>And</w:t>
-      </w:r>
-      <w:r>
-        <w:t xml:space="preserve"> clicks sign in</w:t>
+        <w:t>When</w:t>
+      </w:r>
+      <w:r>
+        <w:t xml:space="preserve"> user enters Username “Rimashah”</w:t>
+      </w:r>
+    </w:p>
+    <w:p>
+      <w:r>
+        <w:rPr>
+          <w:b/>
+          <w:color w:val="E36C0A" w:themeColor="accent6" w:themeShade="BF"/>
+        </w:rPr>
+        <w:t>And</w:t>
+      </w:r>
+      <w:r>
+        <w:t xml:space="preserve"> user clicks on sign in</w:t>
       </w:r>
     </w:p>
     <w:p>
@@ -935,23 +853,21 @@
         <w:t>Then</w:t>
       </w:r>
       <w:r>
-        <w:t xml:space="preserve"> user should be not be logged in </w:t>
-      </w:r>
-    </w:p>
-    <w:p>
-      <w:r>
-        <w:rPr>
-          <w:b/>
-          <w:color w:val="E36C0A" w:themeColor="accent6" w:themeShade="BF"/>
-        </w:rPr>
-        <w:t>And</w:t>
-      </w:r>
-      <w:r>
-        <w:t xml:space="preserve"> see error message displayed</w:t>
-      </w:r>
-    </w:p>
-    <w:p/>
-    <w:p/>
+        <w:t xml:space="preserve"> user should be not be able to log in </w:t>
+      </w:r>
+    </w:p>
+    <w:p>
+      <w:r>
+        <w:rPr>
+          <w:b/>
+          <w:color w:val="E36C0A" w:themeColor="accent6" w:themeShade="BF"/>
+        </w:rPr>
+        <w:t>And</w:t>
+      </w:r>
+      <w:r>
+        <w:t xml:space="preserve"> user should be able to see error message displayed</w:t>
+      </w:r>
+    </w:p>
     <w:p/>
     <w:p>
       <w:r>
@@ -961,40 +877,28 @@
           <w:sz w:val="24"/>
           <w:szCs w:val="24"/>
         </w:rPr>
-        <w:t>Scenario 9:</w:t>
+        <w:t>Scenario 8:</w:t>
       </w:r>
       <w:r>
         <w:t xml:space="preserve"> U</w:t>
       </w:r>
       <w:r>
-        <w:t>ser should not be able to log in with blank username and invalid password</w:t>
-      </w:r>
-    </w:p>
-    <w:p>
-      <w:r>
-        <w:rPr>
-          <w:b/>
-          <w:color w:val="E36C0A" w:themeColor="accent6" w:themeShade="BF"/>
-        </w:rPr>
-        <w:t>Given</w:t>
-      </w:r>
-      <w:r>
-        <w:t xml:space="preserve"> </w:t>
-      </w:r>
-      <w:r>
-        <w:t xml:space="preserve">user opens Chrome browser 73.0 </w:t>
-      </w:r>
-    </w:p>
-    <w:p>
-      <w:r>
-        <w:rPr>
-          <w:b/>
-          <w:color w:val="E36C0A" w:themeColor="accent6" w:themeShade="BF"/>
-        </w:rPr>
-        <w:t>And</w:t>
-      </w:r>
-      <w:r>
-        <w:t xml:space="preserve"> navigate to URL </w:t>
+        <w:t>ser should not be able to log in with blank username and valid password</w:t>
+      </w:r>
+    </w:p>
+    <w:p>
+      <w:r>
+        <w:rPr>
+          <w:b/>
+          <w:color w:val="E36C0A" w:themeColor="accent6" w:themeShade="BF"/>
+        </w:rPr>
+        <w:t xml:space="preserve">Given </w:t>
+      </w:r>
+      <w:r>
+        <w:t xml:space="preserve">user </w:t>
+      </w:r>
+      <w:r>
+        <w:t xml:space="preserve">navigates to </w:t>
       </w:r>
       <w:hyperlink r:id="rId11" w:history="1">
         <w:r>
@@ -1014,19 +918,25 @@
         <w:t>And</w:t>
       </w:r>
       <w:r>
-        <w:t xml:space="preserve"> enters Password “DEF123”</w:t>
-      </w:r>
-    </w:p>
-    <w:p>
-      <w:r>
-        <w:rPr>
-          <w:b/>
-          <w:color w:val="E36C0A" w:themeColor="accent6" w:themeShade="BF"/>
-        </w:rPr>
-        <w:t>And</w:t>
-      </w:r>
-      <w:r>
-        <w:t xml:space="preserve"> clicks sign in</w:t>
+        <w:t xml:space="preserve"> </w:t>
+      </w:r>
+      <w:r>
+        <w:t xml:space="preserve">user </w:t>
+      </w:r>
+      <w:r>
+        <w:t>enters Password “ABC123”</w:t>
+      </w:r>
+    </w:p>
+    <w:p>
+      <w:r>
+        <w:rPr>
+          <w:b/>
+          <w:color w:val="E36C0A" w:themeColor="accent6" w:themeShade="BF"/>
+        </w:rPr>
+        <w:t>And</w:t>
+      </w:r>
+      <w:r>
+        <w:t xml:space="preserve"> user clicks on sign in</w:t>
       </w:r>
     </w:p>
     <w:p>
@@ -1038,19 +948,114 @@
         <w:t>Then</w:t>
       </w:r>
       <w:r>
-        <w:t xml:space="preserve"> user should be not be logged in </w:t>
-      </w:r>
-    </w:p>
-    <w:p>
-      <w:r>
-        <w:rPr>
-          <w:b/>
-          <w:color w:val="E36C0A" w:themeColor="accent6" w:themeShade="BF"/>
-        </w:rPr>
-        <w:t>And</w:t>
-      </w:r>
-      <w:r>
-        <w:t xml:space="preserve"> see error message displayed</w:t>
+        <w:t xml:space="preserve"> user should be not be able to log in </w:t>
+      </w:r>
+    </w:p>
+    <w:p>
+      <w:r>
+        <w:rPr>
+          <w:b/>
+          <w:color w:val="E36C0A" w:themeColor="accent6" w:themeShade="BF"/>
+        </w:rPr>
+        <w:t>And</w:t>
+      </w:r>
+      <w:r>
+        <w:t xml:space="preserve"> user should be able to see error message displayed</w:t>
+      </w:r>
+    </w:p>
+    <w:p/>
+    <w:p/>
+    <w:p/>
+    <w:p>
+      <w:r>
+        <w:rPr>
+          <w:b/>
+          <w:color w:val="943634" w:themeColor="accent2" w:themeShade="BF"/>
+          <w:sz w:val="24"/>
+          <w:szCs w:val="24"/>
+        </w:rPr>
+        <w:lastRenderedPageBreak/>
+        <w:t>Scenario 9:</w:t>
+      </w:r>
+      <w:r>
+        <w:t xml:space="preserve"> U</w:t>
+      </w:r>
+      <w:r>
+        <w:t>ser should not be able to log in with blank username and invalid password</w:t>
+      </w:r>
+    </w:p>
+    <w:p>
+      <w:r>
+        <w:rPr>
+          <w:b/>
+          <w:color w:val="E36C0A" w:themeColor="accent6" w:themeShade="BF"/>
+        </w:rPr>
+        <w:t xml:space="preserve">Given </w:t>
+      </w:r>
+      <w:r>
+        <w:t xml:space="preserve">user </w:t>
+      </w:r>
+      <w:r>
+        <w:t xml:space="preserve">navigates to </w:t>
+      </w:r>
+      <w:hyperlink r:id="rId12" w:history="1">
+        <w:r>
+          <w:rPr>
+            <w:rStyle w:val="Hyperlink"/>
+          </w:rPr>
+          <w:t>www.bmail.com</w:t>
+        </w:r>
+      </w:hyperlink>
+    </w:p>
+    <w:p>
+      <w:r>
+        <w:rPr>
+          <w:b/>
+          <w:color w:val="E36C0A" w:themeColor="accent6" w:themeShade="BF"/>
+        </w:rPr>
+        <w:t>And</w:t>
+      </w:r>
+      <w:r>
+        <w:t xml:space="preserve"> user </w:t>
+      </w:r>
+      <w:r>
+        <w:t>enters Password “DEF123”</w:t>
+      </w:r>
+    </w:p>
+    <w:p>
+      <w:r>
+        <w:rPr>
+          <w:b/>
+          <w:color w:val="E36C0A" w:themeColor="accent6" w:themeShade="BF"/>
+        </w:rPr>
+        <w:t>And</w:t>
+      </w:r>
+      <w:r>
+        <w:t xml:space="preserve"> user clicks on sign in</w:t>
+      </w:r>
+    </w:p>
+    <w:p>
+      <w:r>
+        <w:rPr>
+          <w:b/>
+          <w:color w:val="E36C0A" w:themeColor="accent6" w:themeShade="BF"/>
+        </w:rPr>
+        <w:t>Then</w:t>
+      </w:r>
+      <w:r>
+        <w:t xml:space="preserve"> user should be not be able to log in </w:t>
+      </w:r>
+    </w:p>
+    <w:p>
+      <w:r>
+        <w:rPr>
+          <w:b/>
+          <w:color w:val="E36C0A" w:themeColor="accent6" w:themeShade="BF"/>
+        </w:rPr>
+        <w:t>And</w:t>
+      </w:r>
+      <w:r>
+        <w:t xml:space="preserve"> user should be able to see error message displayed</w:t>
       </w:r>
     </w:p>
     <w:p/>
@@ -1270,6 +1275,7 @@
   <w:style w:type="paragraph" w:default="1" w:styleId="Normal">
     <w:name w:val="Normal"/>
     <w:qFormat/>
+    <w:rsid w:val="00B76FC2"/>
   </w:style>
   <w:style w:type="character" w:default="1" w:styleId="DefaultParagraphFont">
     <w:name w:val="Default Paragraph Font"/>

</xml_diff>